<commit_message>
notebook-angular UI/UX document upgrade, added registration and login pages
</commit_message>
<xml_diff>
--- a/UI UX/UI_UX_Documentation.docx
+++ b/UI UX/UI_UX_Documentation.docx
@@ -89,15 +89,7 @@
           <w:szCs w:val="24"/>
           <w:lang w:val="en-GB"/>
         </w:rPr>
-        <w:t xml:space="preserve"> represent clarity and organization, essential for effective training and note management. The addition of violet accents adds vibrancy and engagement, enhancing readability and user interaction. Together, this palette creates a visually appealing and functional experience.</w:t>
-      </w:r>
-      <w:r>
-        <w:rPr>
-          <w:sz w:val="24"/>
-          <w:szCs w:val="24"/>
-          <w:lang w:val="en-GB"/>
-        </w:rPr>
-        <w:t xml:space="preserve"> Blue is also my favourite colour, so from the start I was thinking about using it.</w:t>
+        <w:t xml:space="preserve"> represent clarity and organization, essential for effective training and note management. The addition of violet accents adds vibrancy and engagement, enhancing readability and user interaction. Together, this palette creates a visually appealing and functional experience. Blue is also my favourite colour, so from the start I was thinking about using it.</w:t>
       </w:r>
     </w:p>
     <w:p>
@@ -184,6 +176,7 @@
       </w:pPr>
       <w:r>
         <w:rPr>
+          <w:noProof/>
           <w:lang w:val="en-GB"/>
         </w:rPr>
         <w:drawing>
@@ -425,7 +418,32 @@
           <w:szCs w:val="32"/>
           <w:lang w:val="en-GB"/>
         </w:rPr>
-        <w:t>4.Idea of start-page</w:t>
+        <w:t xml:space="preserve">4.Idea of </w:t>
+      </w:r>
+      <w:r>
+        <w:rPr>
+          <w:sz w:val="32"/>
+          <w:szCs w:val="32"/>
+          <w:lang w:val="en-GB"/>
+        </w:rPr>
+        <w:t xml:space="preserve">pages </w:t>
+      </w:r>
+    </w:p>
+    <w:p>
+      <w:pPr>
+        <w:rPr>
+          <w:sz w:val="32"/>
+          <w:szCs w:val="32"/>
+          <w:lang w:val="en-GB"/>
+        </w:rPr>
+      </w:pPr>
+      <w:r>
+        <w:rPr>
+          <w:sz w:val="32"/>
+          <w:szCs w:val="32"/>
+          <w:lang w:val="en-GB"/>
+        </w:rPr>
+        <w:t>start-page</w:t>
       </w:r>
     </w:p>
     <w:p>
@@ -461,10 +479,10 @@
         </w:rPr>
         <w:lastRenderedPageBreak/>
         <w:drawing>
-          <wp:inline distT="0" distB="0" distL="0" distR="0" wp14:anchorId="433A8A5D" wp14:editId="5754C8BF">
-            <wp:extent cx="5760720" cy="3156585"/>
-            <wp:effectExtent l="0" t="0" r="0" b="5715"/>
-            <wp:docPr id="133744976" name="Picture 1" descr="A blue screen with white text&#10;&#10;Description automatically generated"/>
+          <wp:inline distT="0" distB="0" distL="0" distR="0" wp14:anchorId="54B90226" wp14:editId="56F5EC65">
+            <wp:extent cx="5760720" cy="3805555"/>
+            <wp:effectExtent l="0" t="0" r="0" b="4445"/>
+            <wp:docPr id="1293165904" name="Picture 1" descr="A screenshot of a computer&#10;&#10;Description automatically generated"/>
             <wp:cNvGraphicFramePr>
               <a:graphicFrameLocks xmlns:a="http://schemas.openxmlformats.org/drawingml/2006/main" noChangeAspect="1"/>
             </wp:cNvGraphicFramePr>
@@ -472,7 +490,7 @@
               <a:graphicData uri="http://schemas.openxmlformats.org/drawingml/2006/picture">
                 <pic:pic xmlns:pic="http://schemas.openxmlformats.org/drawingml/2006/picture">
                   <pic:nvPicPr>
-                    <pic:cNvPr id="133744976" name="Picture 1" descr="A blue screen with white text&#10;&#10;Description automatically generated"/>
+                    <pic:cNvPr id="1293165904" name="Picture 1" descr="A screenshot of a computer&#10;&#10;Description automatically generated"/>
                     <pic:cNvPicPr/>
                   </pic:nvPicPr>
                   <pic:blipFill>
@@ -484,7 +502,7 @@
                   <pic:spPr>
                     <a:xfrm>
                       <a:off x="0" y="0"/>
-                      <a:ext cx="5760720" cy="3156585"/>
+                      <a:ext cx="5760720" cy="3805555"/>
                     </a:xfrm>
                     <a:prstGeom prst="rect">
                       <a:avLst/>
@@ -507,6 +525,7 @@
       </w:pPr>
       <w:r>
         <w:rPr>
+          <w:noProof/>
           <w:sz w:val="32"/>
           <w:szCs w:val="32"/>
           <w:lang w:val="en-GB"/>
@@ -558,6 +577,7 @@
       </w:pPr>
       <w:r>
         <w:rPr>
+          <w:noProof/>
           <w:sz w:val="32"/>
           <w:szCs w:val="32"/>
           <w:lang w:val="en-GB"/>
@@ -610,6 +630,7 @@
       </w:pPr>
       <w:r>
         <w:rPr>
+          <w:noProof/>
           <w:sz w:val="32"/>
           <w:szCs w:val="32"/>
           <w:lang w:val="en-GB"/>
@@ -659,6 +680,136 @@
           <w:lang w:val="en-GB"/>
         </w:rPr>
       </w:pPr>
+      <w:r>
+        <w:rPr>
+          <w:sz w:val="32"/>
+          <w:szCs w:val="32"/>
+          <w:lang w:val="en-GB"/>
+        </w:rPr>
+        <w:lastRenderedPageBreak/>
+        <w:t xml:space="preserve">Login page </w:t>
+      </w:r>
+    </w:p>
+    <w:p>
+      <w:pPr>
+        <w:jc w:val="center"/>
+        <w:rPr>
+          <w:sz w:val="32"/>
+          <w:szCs w:val="32"/>
+          <w:lang w:val="en-GB"/>
+        </w:rPr>
+      </w:pPr>
+      <w:r>
+        <w:rPr>
+          <w:sz w:val="32"/>
+          <w:szCs w:val="32"/>
+          <w:lang w:val="en-GB"/>
+        </w:rPr>
+        <w:drawing>
+          <wp:inline distT="0" distB="0" distL="0" distR="0" wp14:anchorId="3B81A0A2" wp14:editId="10773E68">
+            <wp:extent cx="5263117" cy="3950818"/>
+            <wp:effectExtent l="0" t="0" r="0" b="0"/>
+            <wp:docPr id="516702827" name="Picture 1" descr="A screenshot of a computer&#10;&#10;Description automatically generated"/>
+            <wp:cNvGraphicFramePr>
+              <a:graphicFrameLocks xmlns:a="http://schemas.openxmlformats.org/drawingml/2006/main" noChangeAspect="1"/>
+            </wp:cNvGraphicFramePr>
+            <a:graphic xmlns:a="http://schemas.openxmlformats.org/drawingml/2006/main">
+              <a:graphicData uri="http://schemas.openxmlformats.org/drawingml/2006/picture">
+                <pic:pic xmlns:pic="http://schemas.openxmlformats.org/drawingml/2006/picture">
+                  <pic:nvPicPr>
+                    <pic:cNvPr id="516702827" name="Picture 1" descr="A screenshot of a computer&#10;&#10;Description automatically generated"/>
+                    <pic:cNvPicPr/>
+                  </pic:nvPicPr>
+                  <pic:blipFill>
+                    <a:blip r:embed="rId12"/>
+                    <a:stretch>
+                      <a:fillRect/>
+                    </a:stretch>
+                  </pic:blipFill>
+                  <pic:spPr>
+                    <a:xfrm>
+                      <a:off x="0" y="0"/>
+                      <a:ext cx="5275124" cy="3959831"/>
+                    </a:xfrm>
+                    <a:prstGeom prst="rect">
+                      <a:avLst/>
+                    </a:prstGeom>
+                  </pic:spPr>
+                </pic:pic>
+              </a:graphicData>
+            </a:graphic>
+          </wp:inline>
+        </w:drawing>
+      </w:r>
+    </w:p>
+    <w:p>
+      <w:pPr>
+        <w:rPr>
+          <w:sz w:val="32"/>
+          <w:szCs w:val="32"/>
+          <w:lang w:val="en-GB"/>
+        </w:rPr>
+      </w:pPr>
+      <w:r>
+        <w:rPr>
+          <w:sz w:val="32"/>
+          <w:szCs w:val="32"/>
+          <w:lang w:val="en-GB"/>
+        </w:rPr>
+        <w:t xml:space="preserve">Registration page </w:t>
+      </w:r>
+    </w:p>
+    <w:p>
+      <w:pPr>
+        <w:jc w:val="center"/>
+        <w:rPr>
+          <w:sz w:val="32"/>
+          <w:szCs w:val="32"/>
+          <w:lang w:val="en-GB"/>
+        </w:rPr>
+      </w:pPr>
+      <w:r>
+        <w:rPr>
+          <w:sz w:val="32"/>
+          <w:szCs w:val="32"/>
+          <w:lang w:val="en-GB"/>
+        </w:rPr>
+        <w:drawing>
+          <wp:inline distT="0" distB="0" distL="0" distR="0" wp14:anchorId="0F18CE9F" wp14:editId="51D405E2">
+            <wp:extent cx="5279809" cy="3987210"/>
+            <wp:effectExtent l="0" t="0" r="0" b="0"/>
+            <wp:docPr id="1019536308" name="Picture 1" descr="A screenshot of a computer&#10;&#10;Description automatically generated"/>
+            <wp:cNvGraphicFramePr>
+              <a:graphicFrameLocks xmlns:a="http://schemas.openxmlformats.org/drawingml/2006/main" noChangeAspect="1"/>
+            </wp:cNvGraphicFramePr>
+            <a:graphic xmlns:a="http://schemas.openxmlformats.org/drawingml/2006/main">
+              <a:graphicData uri="http://schemas.openxmlformats.org/drawingml/2006/picture">
+                <pic:pic xmlns:pic="http://schemas.openxmlformats.org/drawingml/2006/picture">
+                  <pic:nvPicPr>
+                    <pic:cNvPr id="1019536308" name="Picture 1" descr="A screenshot of a computer&#10;&#10;Description automatically generated"/>
+                    <pic:cNvPicPr/>
+                  </pic:nvPicPr>
+                  <pic:blipFill>
+                    <a:blip r:embed="rId13"/>
+                    <a:stretch>
+                      <a:fillRect/>
+                    </a:stretch>
+                  </pic:blipFill>
+                  <pic:spPr>
+                    <a:xfrm>
+                      <a:off x="0" y="0"/>
+                      <a:ext cx="5286665" cy="3992387"/>
+                    </a:xfrm>
+                    <a:prstGeom prst="rect">
+                      <a:avLst/>
+                    </a:prstGeom>
+                  </pic:spPr>
+                </pic:pic>
+              </a:graphicData>
+            </a:graphic>
+          </wp:inline>
+        </w:drawing>
+      </w:r>
     </w:p>
     <w:p>
       <w:pPr>

</xml_diff>

<commit_message>
notebook-angular UI/UX document and docker-compose for keycloak update
</commit_message>
<xml_diff>
--- a/UI UX/UI_UX_Documentation.docx
+++ b/UI UX/UI_UX_Documentation.docx
@@ -473,6 +473,7 @@
       </w:pPr>
       <w:r>
         <w:rPr>
+          <w:noProof/>
           <w:sz w:val="32"/>
           <w:szCs w:val="32"/>
           <w:lang w:val="en-GB"/>
@@ -701,6 +702,7 @@
       </w:pPr>
       <w:r>
         <w:rPr>
+          <w:noProof/>
           <w:sz w:val="32"/>
           <w:szCs w:val="32"/>
           <w:lang w:val="en-GB"/>
@@ -770,6 +772,7 @@
       </w:pPr>
       <w:r>
         <w:rPr>
+          <w:noProof/>
           <w:sz w:val="32"/>
           <w:szCs w:val="32"/>
           <w:lang w:val="en-GB"/>
@@ -819,6 +822,126 @@
           <w:lang w:val="en-GB"/>
         </w:rPr>
       </w:pPr>
+      <w:r>
+        <w:rPr>
+          <w:sz w:val="32"/>
+          <w:szCs w:val="32"/>
+          <w:lang w:val="en-GB"/>
+        </w:rPr>
+        <w:lastRenderedPageBreak/>
+        <w:t>User notes pages</w:t>
+      </w:r>
+    </w:p>
+    <w:p>
+      <w:pPr>
+        <w:rPr>
+          <w:sz w:val="32"/>
+          <w:szCs w:val="32"/>
+          <w:lang w:val="en-GB"/>
+        </w:rPr>
+      </w:pPr>
+      <w:r>
+        <w:rPr>
+          <w:sz w:val="32"/>
+          <w:szCs w:val="32"/>
+          <w:lang w:val="en-GB"/>
+        </w:rPr>
+        <w:drawing>
+          <wp:inline distT="0" distB="0" distL="0" distR="0" wp14:anchorId="20BE4F61" wp14:editId="4BE2C6B6">
+            <wp:extent cx="5760720" cy="3789680"/>
+            <wp:effectExtent l="0" t="0" r="0" b="1270"/>
+            <wp:docPr id="883048254" name="Picture 1" descr="A screenshot of a computer&#10;&#10;Description automatically generated"/>
+            <wp:cNvGraphicFramePr>
+              <a:graphicFrameLocks xmlns:a="http://schemas.openxmlformats.org/drawingml/2006/main" noChangeAspect="1"/>
+            </wp:cNvGraphicFramePr>
+            <a:graphic xmlns:a="http://schemas.openxmlformats.org/drawingml/2006/main">
+              <a:graphicData uri="http://schemas.openxmlformats.org/drawingml/2006/picture">
+                <pic:pic xmlns:pic="http://schemas.openxmlformats.org/drawingml/2006/picture">
+                  <pic:nvPicPr>
+                    <pic:cNvPr id="883048254" name="Picture 1" descr="A screenshot of a computer&#10;&#10;Description automatically generated"/>
+                    <pic:cNvPicPr/>
+                  </pic:nvPicPr>
+                  <pic:blipFill>
+                    <a:blip r:embed="rId14"/>
+                    <a:stretch>
+                      <a:fillRect/>
+                    </a:stretch>
+                  </pic:blipFill>
+                  <pic:spPr>
+                    <a:xfrm>
+                      <a:off x="0" y="0"/>
+                      <a:ext cx="5760720" cy="3789680"/>
+                    </a:xfrm>
+                    <a:prstGeom prst="rect">
+                      <a:avLst/>
+                    </a:prstGeom>
+                  </pic:spPr>
+                </pic:pic>
+              </a:graphicData>
+            </a:graphic>
+          </wp:inline>
+        </w:drawing>
+      </w:r>
+    </w:p>
+    <w:p>
+      <w:pPr>
+        <w:rPr>
+          <w:sz w:val="32"/>
+          <w:szCs w:val="32"/>
+          <w:lang w:val="en-GB"/>
+        </w:rPr>
+      </w:pPr>
+    </w:p>
+    <w:p>
+      <w:pPr>
+        <w:rPr>
+          <w:sz w:val="32"/>
+          <w:szCs w:val="32"/>
+          <w:lang w:val="en-GB"/>
+        </w:rPr>
+      </w:pPr>
+      <w:r>
+        <w:rPr>
+          <w:sz w:val="32"/>
+          <w:szCs w:val="32"/>
+          <w:lang w:val="en-GB"/>
+        </w:rPr>
+        <w:drawing>
+          <wp:inline distT="0" distB="0" distL="0" distR="0" wp14:anchorId="107A5816" wp14:editId="5FA17A53">
+            <wp:extent cx="5760720" cy="3794760"/>
+            <wp:effectExtent l="0" t="0" r="0" b="0"/>
+            <wp:docPr id="1616852625" name="Picture 1" descr="A screenshot of a computer&#10;&#10;Description automatically generated"/>
+            <wp:cNvGraphicFramePr>
+              <a:graphicFrameLocks xmlns:a="http://schemas.openxmlformats.org/drawingml/2006/main" noChangeAspect="1"/>
+            </wp:cNvGraphicFramePr>
+            <a:graphic xmlns:a="http://schemas.openxmlformats.org/drawingml/2006/main">
+              <a:graphicData uri="http://schemas.openxmlformats.org/drawingml/2006/picture">
+                <pic:pic xmlns:pic="http://schemas.openxmlformats.org/drawingml/2006/picture">
+                  <pic:nvPicPr>
+                    <pic:cNvPr id="1616852625" name="Picture 1" descr="A screenshot of a computer&#10;&#10;Description automatically generated"/>
+                    <pic:cNvPicPr/>
+                  </pic:nvPicPr>
+                  <pic:blipFill>
+                    <a:blip r:embed="rId15"/>
+                    <a:stretch>
+                      <a:fillRect/>
+                    </a:stretch>
+                  </pic:blipFill>
+                  <pic:spPr>
+                    <a:xfrm>
+                      <a:off x="0" y="0"/>
+                      <a:ext cx="5760720" cy="3794760"/>
+                    </a:xfrm>
+                    <a:prstGeom prst="rect">
+                      <a:avLst/>
+                    </a:prstGeom>
+                  </pic:spPr>
+                </pic:pic>
+              </a:graphicData>
+            </a:graphic>
+          </wp:inline>
+        </w:drawing>
+      </w:r>
     </w:p>
     <w:sectPr>
       <w:pgSz w:w="11906" w:h="16838"/>

</xml_diff>

<commit_message>
training-notebook V.1.10 A lot changes, working almost fully program, still need some upgrades
</commit_message>
<xml_diff>
--- a/UI UX/UI_UX_Documentation.docx
+++ b/UI UX/UI_UX_Documentation.docx
@@ -71,25 +71,7 @@
           <w:szCs w:val="24"/>
           <w:lang w:val="en-GB"/>
         </w:rPr>
-        <w:t xml:space="preserve">The website's training and note-taking section is characterized by a blend of blue and navy blue hues, fostering focus and professionalism. These </w:t>
-      </w:r>
-      <w:proofErr w:type="spellStart"/>
-      <w:r>
-        <w:rPr>
-          <w:sz w:val="24"/>
-          <w:szCs w:val="24"/>
-          <w:lang w:val="en-GB"/>
-        </w:rPr>
-        <w:t>colors</w:t>
-      </w:r>
-      <w:proofErr w:type="spellEnd"/>
-      <w:r>
-        <w:rPr>
-          <w:sz w:val="24"/>
-          <w:szCs w:val="24"/>
-          <w:lang w:val="en-GB"/>
-        </w:rPr>
-        <w:t xml:space="preserve"> represent clarity and organization, essential for effective training and note management. The addition of violet accents adds vibrancy and engagement, enhancing readability and user interaction. Together, this palette creates a visually appealing and functional experience. Blue is also my favourite colour, so from the start I was thinking about using it.</w:t>
+        <w:t>The website's training and note-taking section is characterized by a blend of blue and navy blue hues, fostering focus and professionalism. These colors represent clarity and organization, essential for effective training and note management. The addition of violet accents adds vibrancy and engagement, enhancing readability and user interaction. Together, this palette creates a visually appealing and functional experience. Blue is also my favourite colour, so from the start I was thinking about using it.</w:t>
       </w:r>
     </w:p>
     <w:p>
@@ -822,126 +804,24 @@
           <w:lang w:val="en-GB"/>
         </w:rPr>
       </w:pPr>
-      <w:r>
-        <w:rPr>
-          <w:sz w:val="32"/>
-          <w:szCs w:val="32"/>
-          <w:lang w:val="en-GB"/>
-        </w:rPr>
-        <w:lastRenderedPageBreak/>
-        <w:t>User notes pages</w:t>
-      </w:r>
-    </w:p>
-    <w:p>
-      <w:pPr>
-        <w:rPr>
-          <w:sz w:val="32"/>
-          <w:szCs w:val="32"/>
-          <w:lang w:val="en-GB"/>
-        </w:rPr>
-      </w:pPr>
-      <w:r>
-        <w:rPr>
-          <w:sz w:val="32"/>
-          <w:szCs w:val="32"/>
-          <w:lang w:val="en-GB"/>
-        </w:rPr>
-        <w:drawing>
-          <wp:inline distT="0" distB="0" distL="0" distR="0" wp14:anchorId="20BE4F61" wp14:editId="4BE2C6B6">
-            <wp:extent cx="5760720" cy="3789680"/>
-            <wp:effectExtent l="0" t="0" r="0" b="1270"/>
-            <wp:docPr id="883048254" name="Picture 1" descr="A screenshot of a computer&#10;&#10;Description automatically generated"/>
-            <wp:cNvGraphicFramePr>
-              <a:graphicFrameLocks xmlns:a="http://schemas.openxmlformats.org/drawingml/2006/main" noChangeAspect="1"/>
-            </wp:cNvGraphicFramePr>
-            <a:graphic xmlns:a="http://schemas.openxmlformats.org/drawingml/2006/main">
-              <a:graphicData uri="http://schemas.openxmlformats.org/drawingml/2006/picture">
-                <pic:pic xmlns:pic="http://schemas.openxmlformats.org/drawingml/2006/picture">
-                  <pic:nvPicPr>
-                    <pic:cNvPr id="883048254" name="Picture 1" descr="A screenshot of a computer&#10;&#10;Description automatically generated"/>
-                    <pic:cNvPicPr/>
-                  </pic:nvPicPr>
-                  <pic:blipFill>
-                    <a:blip r:embed="rId14"/>
-                    <a:stretch>
-                      <a:fillRect/>
-                    </a:stretch>
-                  </pic:blipFill>
-                  <pic:spPr>
-                    <a:xfrm>
-                      <a:off x="0" y="0"/>
-                      <a:ext cx="5760720" cy="3789680"/>
-                    </a:xfrm>
-                    <a:prstGeom prst="rect">
-                      <a:avLst/>
-                    </a:prstGeom>
-                  </pic:spPr>
-                </pic:pic>
-              </a:graphicData>
-            </a:graphic>
-          </wp:inline>
-        </w:drawing>
-      </w:r>
-    </w:p>
-    <w:p>
-      <w:pPr>
-        <w:rPr>
-          <w:sz w:val="32"/>
-          <w:szCs w:val="32"/>
-          <w:lang w:val="en-GB"/>
-        </w:rPr>
-      </w:pPr>
-    </w:p>
-    <w:p>
-      <w:pPr>
-        <w:rPr>
-          <w:sz w:val="32"/>
-          <w:szCs w:val="32"/>
-          <w:lang w:val="en-GB"/>
-        </w:rPr>
-      </w:pPr>
-      <w:r>
-        <w:rPr>
-          <w:sz w:val="32"/>
-          <w:szCs w:val="32"/>
-          <w:lang w:val="en-GB"/>
-        </w:rPr>
-        <w:drawing>
-          <wp:inline distT="0" distB="0" distL="0" distR="0" wp14:anchorId="107A5816" wp14:editId="5FA17A53">
-            <wp:extent cx="5760720" cy="3794760"/>
-            <wp:effectExtent l="0" t="0" r="0" b="0"/>
-            <wp:docPr id="1616852625" name="Picture 1" descr="A screenshot of a computer&#10;&#10;Description automatically generated"/>
-            <wp:cNvGraphicFramePr>
-              <a:graphicFrameLocks xmlns:a="http://schemas.openxmlformats.org/drawingml/2006/main" noChangeAspect="1"/>
-            </wp:cNvGraphicFramePr>
-            <a:graphic xmlns:a="http://schemas.openxmlformats.org/drawingml/2006/main">
-              <a:graphicData uri="http://schemas.openxmlformats.org/drawingml/2006/picture">
-                <pic:pic xmlns:pic="http://schemas.openxmlformats.org/drawingml/2006/picture">
-                  <pic:nvPicPr>
-                    <pic:cNvPr id="1616852625" name="Picture 1" descr="A screenshot of a computer&#10;&#10;Description automatically generated"/>
-                    <pic:cNvPicPr/>
-                  </pic:nvPicPr>
-                  <pic:blipFill>
-                    <a:blip r:embed="rId15"/>
-                    <a:stretch>
-                      <a:fillRect/>
-                    </a:stretch>
-                  </pic:blipFill>
-                  <pic:spPr>
-                    <a:xfrm>
-                      <a:off x="0" y="0"/>
-                      <a:ext cx="5760720" cy="3794760"/>
-                    </a:xfrm>
-                    <a:prstGeom prst="rect">
-                      <a:avLst/>
-                    </a:prstGeom>
-                  </pic:spPr>
-                </pic:pic>
-              </a:graphicData>
-            </a:graphic>
-          </wp:inline>
-        </w:drawing>
-      </w:r>
+    </w:p>
+    <w:p>
+      <w:pPr>
+        <w:rPr>
+          <w:sz w:val="32"/>
+          <w:szCs w:val="32"/>
+          <w:lang w:val="en-GB"/>
+        </w:rPr>
+      </w:pPr>
+    </w:p>
+    <w:p>
+      <w:pPr>
+        <w:rPr>
+          <w:sz w:val="32"/>
+          <w:szCs w:val="32"/>
+          <w:lang w:val="en-GB"/>
+        </w:rPr>
+      </w:pPr>
     </w:p>
     <w:sectPr>
       <w:pgSz w:w="11906" w:h="16838"/>

</xml_diff>

<commit_message>
training-notebook V.2.3 Big visual changes upgrade in frontend, commits like that shouldn't be done
</commit_message>
<xml_diff>
--- a/UI UX/UI_UX_Documentation.docx
+++ b/UI UX/UI_UX_Documentation.docx
@@ -71,7 +71,25 @@
           <w:szCs w:val="24"/>
           <w:lang w:val="en-GB"/>
         </w:rPr>
-        <w:t>The website's training and note-taking section is characterized by a blend of blue and navy blue hues, fostering focus and professionalism. These colors represent clarity and organization, essential for effective training and note management. The addition of violet accents adds vibrancy and engagement, enhancing readability and user interaction. Together, this palette creates a visually appealing and functional experience. Blue is also my favourite colour, so from the start I was thinking about using it.</w:t>
+        <w:t xml:space="preserve">The website's training and note-taking section is characterized by a blend of blue and navy blue hues, fostering focus and professionalism. These </w:t>
+      </w:r>
+      <w:proofErr w:type="spellStart"/>
+      <w:r>
+        <w:rPr>
+          <w:sz w:val="24"/>
+          <w:szCs w:val="24"/>
+          <w:lang w:val="en-GB"/>
+        </w:rPr>
+        <w:t>colors</w:t>
+      </w:r>
+      <w:proofErr w:type="spellEnd"/>
+      <w:r>
+        <w:rPr>
+          <w:sz w:val="24"/>
+          <w:szCs w:val="24"/>
+          <w:lang w:val="en-GB"/>
+        </w:rPr>
+        <w:t xml:space="preserve"> represent clarity and organization, essential for effective training and note management. The addition of violet accents adds vibrancy and engagement, enhancing readability and user interaction. Together, this palette creates a visually appealing and functional experience. Blue is also my favourite colour, so from the start I was thinking about using it.</w:t>
       </w:r>
     </w:p>
     <w:p>
@@ -506,170 +524,21 @@
           <w:lang w:val="en-GB"/>
         </w:rPr>
       </w:pPr>
-      <w:r>
-        <w:rPr>
-          <w:noProof/>
-          <w:sz w:val="32"/>
-          <w:szCs w:val="32"/>
-          <w:lang w:val="en-GB"/>
-        </w:rPr>
-        <w:drawing>
-          <wp:inline distT="0" distB="0" distL="0" distR="0" wp14:anchorId="5D7569A0" wp14:editId="4F567AE5">
-            <wp:extent cx="5760720" cy="4311650"/>
-            <wp:effectExtent l="0" t="0" r="0" b="0"/>
-            <wp:docPr id="1562813396" name="Picture 1" descr="A blue folder with white text&#10;&#10;Description automatically generated"/>
-            <wp:cNvGraphicFramePr>
-              <a:graphicFrameLocks xmlns:a="http://schemas.openxmlformats.org/drawingml/2006/main" noChangeAspect="1"/>
-            </wp:cNvGraphicFramePr>
-            <a:graphic xmlns:a="http://schemas.openxmlformats.org/drawingml/2006/main">
-              <a:graphicData uri="http://schemas.openxmlformats.org/drawingml/2006/picture">
-                <pic:pic xmlns:pic="http://schemas.openxmlformats.org/drawingml/2006/picture">
-                  <pic:nvPicPr>
-                    <pic:cNvPr id="1562813396" name="Picture 1" descr="A blue folder with white text&#10;&#10;Description automatically generated"/>
-                    <pic:cNvPicPr/>
-                  </pic:nvPicPr>
-                  <pic:blipFill>
-                    <a:blip r:embed="rId9"/>
-                    <a:stretch>
-                      <a:fillRect/>
-                    </a:stretch>
-                  </pic:blipFill>
-                  <pic:spPr>
-                    <a:xfrm>
-                      <a:off x="0" y="0"/>
-                      <a:ext cx="5760720" cy="4311650"/>
-                    </a:xfrm>
-                    <a:prstGeom prst="rect">
-                      <a:avLst/>
-                    </a:prstGeom>
-                  </pic:spPr>
-                </pic:pic>
-              </a:graphicData>
-            </a:graphic>
-          </wp:inline>
-        </w:drawing>
-      </w:r>
-    </w:p>
-    <w:p>
-      <w:pPr>
-        <w:rPr>
-          <w:sz w:val="32"/>
-          <w:szCs w:val="32"/>
-          <w:lang w:val="en-GB"/>
-        </w:rPr>
-      </w:pPr>
-      <w:r>
-        <w:rPr>
-          <w:noProof/>
-          <w:sz w:val="32"/>
-          <w:szCs w:val="32"/>
-          <w:lang w:val="en-GB"/>
-        </w:rPr>
-        <w:lastRenderedPageBreak/>
-        <w:drawing>
-          <wp:inline distT="0" distB="0" distL="0" distR="0" wp14:anchorId="4F01DADF" wp14:editId="2B732054">
-            <wp:extent cx="5760720" cy="4281170"/>
-            <wp:effectExtent l="0" t="0" r="0" b="5080"/>
-            <wp:docPr id="1278012586" name="Picture 1" descr="A blue screen with white text&#10;&#10;Description automatically generated"/>
-            <wp:cNvGraphicFramePr>
-              <a:graphicFrameLocks xmlns:a="http://schemas.openxmlformats.org/drawingml/2006/main" noChangeAspect="1"/>
-            </wp:cNvGraphicFramePr>
-            <a:graphic xmlns:a="http://schemas.openxmlformats.org/drawingml/2006/main">
-              <a:graphicData uri="http://schemas.openxmlformats.org/drawingml/2006/picture">
-                <pic:pic xmlns:pic="http://schemas.openxmlformats.org/drawingml/2006/picture">
-                  <pic:nvPicPr>
-                    <pic:cNvPr id="1278012586" name="Picture 1" descr="A blue screen with white text&#10;&#10;Description automatically generated"/>
-                    <pic:cNvPicPr/>
-                  </pic:nvPicPr>
-                  <pic:blipFill>
-                    <a:blip r:embed="rId10"/>
-                    <a:stretch>
-                      <a:fillRect/>
-                    </a:stretch>
-                  </pic:blipFill>
-                  <pic:spPr>
-                    <a:xfrm>
-                      <a:off x="0" y="0"/>
-                      <a:ext cx="5760720" cy="4281170"/>
-                    </a:xfrm>
-                    <a:prstGeom prst="rect">
-                      <a:avLst/>
-                    </a:prstGeom>
-                  </pic:spPr>
-                </pic:pic>
-              </a:graphicData>
-            </a:graphic>
-          </wp:inline>
-        </w:drawing>
-      </w:r>
-    </w:p>
-    <w:p>
-      <w:pPr>
-        <w:rPr>
-          <w:sz w:val="32"/>
-          <w:szCs w:val="32"/>
-          <w:lang w:val="en-GB"/>
-        </w:rPr>
-      </w:pPr>
-      <w:r>
-        <w:rPr>
-          <w:noProof/>
-          <w:sz w:val="32"/>
-          <w:szCs w:val="32"/>
-          <w:lang w:val="en-GB"/>
-        </w:rPr>
-        <w:drawing>
-          <wp:inline distT="0" distB="0" distL="0" distR="0" wp14:anchorId="0CB52E49" wp14:editId="29F440E7">
-            <wp:extent cx="5760720" cy="4234180"/>
-            <wp:effectExtent l="0" t="0" r="0" b="0"/>
-            <wp:docPr id="625368963" name="Picture 1" descr="A blue and white background with a square&#10;&#10;Description automatically generated"/>
-            <wp:cNvGraphicFramePr>
-              <a:graphicFrameLocks xmlns:a="http://schemas.openxmlformats.org/drawingml/2006/main" noChangeAspect="1"/>
-            </wp:cNvGraphicFramePr>
-            <a:graphic xmlns:a="http://schemas.openxmlformats.org/drawingml/2006/main">
-              <a:graphicData uri="http://schemas.openxmlformats.org/drawingml/2006/picture">
-                <pic:pic xmlns:pic="http://schemas.openxmlformats.org/drawingml/2006/picture">
-                  <pic:nvPicPr>
-                    <pic:cNvPr id="625368963" name="Picture 1" descr="A blue and white background with a square&#10;&#10;Description automatically generated"/>
-                    <pic:cNvPicPr/>
-                  </pic:nvPicPr>
-                  <pic:blipFill>
-                    <a:blip r:embed="rId11"/>
-                    <a:stretch>
-                      <a:fillRect/>
-                    </a:stretch>
-                  </pic:blipFill>
-                  <pic:spPr>
-                    <a:xfrm>
-                      <a:off x="0" y="0"/>
-                      <a:ext cx="5760720" cy="4234180"/>
-                    </a:xfrm>
-                    <a:prstGeom prst="rect">
-                      <a:avLst/>
-                    </a:prstGeom>
-                  </pic:spPr>
-                </pic:pic>
-              </a:graphicData>
-            </a:graphic>
-          </wp:inline>
-        </w:drawing>
-      </w:r>
-    </w:p>
-    <w:p>
-      <w:pPr>
-        <w:rPr>
-          <w:sz w:val="32"/>
-          <w:szCs w:val="32"/>
-          <w:lang w:val="en-GB"/>
-        </w:rPr>
-      </w:pPr>
-      <w:r>
-        <w:rPr>
-          <w:sz w:val="32"/>
-          <w:szCs w:val="32"/>
-          <w:lang w:val="en-GB"/>
-        </w:rPr>
-        <w:lastRenderedPageBreak/>
+    </w:p>
+    <w:p>
+      <w:pPr>
+        <w:rPr>
+          <w:sz w:val="32"/>
+          <w:szCs w:val="32"/>
+          <w:lang w:val="en-GB"/>
+        </w:rPr>
+      </w:pPr>
+      <w:r>
+        <w:rPr>
+          <w:sz w:val="32"/>
+          <w:szCs w:val="32"/>
+          <w:lang w:val="en-GB"/>
+        </w:rPr>
         <w:t xml:space="preserve">Login page </w:t>
       </w:r>
     </w:p>
@@ -705,7 +574,7 @@
                     <pic:cNvPicPr/>
                   </pic:nvPicPr>
                   <pic:blipFill>
-                    <a:blip r:embed="rId12"/>
+                    <a:blip r:embed="rId9"/>
                     <a:stretch>
                       <a:fillRect/>
                     </a:stretch>
@@ -740,6 +609,7 @@
           <w:szCs w:val="32"/>
           <w:lang w:val="en-GB"/>
         </w:rPr>
+        <w:lastRenderedPageBreak/>
         <w:t xml:space="preserve">Registration page </w:t>
       </w:r>
     </w:p>
@@ -775,7 +645,7 @@
                     <pic:cNvPicPr/>
                   </pic:nvPicPr>
                   <pic:blipFill>
-                    <a:blip r:embed="rId13"/>
+                    <a:blip r:embed="rId10"/>
                     <a:stretch>
                       <a:fillRect/>
                     </a:stretch>

</xml_diff>